<commit_message>
added health bars and camera rotation
</commit_message>
<xml_diff>
--- a/Game design.docx
+++ b/Game design.docx
@@ -9,24 +9,60 @@
     </w:p>
     <w:p>
       <w:r>
-        <w:t xml:space="preserve">3D Platformer game, where the player (the cat), collects as many items as possible, before reaching the end of each level. On the final level, the cat gets </w:t>
+        <w:t xml:space="preserve">3D Platformer game, where the player (the cat), collects as many items as possible, before reaching the end of each level. On the final level, the cat gets to meet </w:t>
+      </w:r>
+      <w:proofErr w:type="spellStart"/>
+      <w:proofErr w:type="gramStart"/>
+      <w:r>
+        <w:t>it’s</w:t>
+      </w:r>
+      <w:proofErr w:type="spellEnd"/>
+      <w:proofErr w:type="gramEnd"/>
+      <w:r>
+        <w:t xml:space="preserve"> sweetheart.</w:t>
+      </w:r>
+    </w:p>
+    <w:p/>
+    <w:p>
+      <w:r>
+        <w:t>Health bars</w:t>
+      </w:r>
+      <w:r>
+        <w:t xml:space="preserve"> </w:t>
+      </w:r>
+      <w:r>
+        <w:sym w:font="Wingdings" w:char="F0E0"/>
+      </w:r>
+      <w:r>
+        <w:t xml:space="preserve"> </w:t>
+      </w:r>
+      <w:proofErr w:type="spellStart"/>
+      <w:r>
+        <w:t>Mathf</w:t>
       </w:r>
       <w:bookmarkStart w:id="0" w:name="_GoBack"/>
       <w:bookmarkEnd w:id="0"/>
       <w:r>
-        <w:t xml:space="preserve">to meet </w:t>
-      </w:r>
-      <w:proofErr w:type="spellStart"/>
-      <w:proofErr w:type="gramStart"/>
-      <w:r>
-        <w:t>it’s</w:t>
+        <w:t>.Lerp</w:t>
       </w:r>
       <w:proofErr w:type="spellEnd"/>
-      <w:proofErr w:type="gramEnd"/>
-      <w:r>
-        <w:t xml:space="preserve"> sweetheart.</w:t>
-      </w:r>
     </w:p>
+    <w:p>
+      <w:r>
+        <w:t>Lives</w:t>
+      </w:r>
+    </w:p>
+    <w:p>
+      <w:r>
+        <w:t>Apply gravity;</w:t>
+      </w:r>
+    </w:p>
+    <w:p>
+      <w:r>
+        <w:t>Scores for collectibles, fix trigger Code.</w:t>
+      </w:r>
+    </w:p>
+    <w:p/>
     <w:sectPr>
       <w:pgSz w:w="12240" w:h="15840"/>
       <w:pgMar w:top="1440" w:right="1440" w:bottom="1440" w:left="1440" w:header="720" w:footer="720" w:gutter="0"/>

</xml_diff>

<commit_message>
added more interactions, fixed camera and lives
</commit_message>
<xml_diff>
--- a/Game design.docx
+++ b/Game design.docx
@@ -38,12 +38,7 @@
       </w:r>
       <w:proofErr w:type="spellStart"/>
       <w:r>
-        <w:t>Mathf</w:t>
-      </w:r>
-      <w:bookmarkStart w:id="0" w:name="_GoBack"/>
-      <w:bookmarkEnd w:id="0"/>
-      <w:r>
-        <w:t>.Lerp</w:t>
+        <w:t>Mathf.Lerp</w:t>
       </w:r>
       <w:proofErr w:type="spellEnd"/>
     </w:p>
@@ -56,11 +51,38 @@
       <w:r>
         <w:t>Apply gravity;</w:t>
       </w:r>
+      <w:r>
+        <w:t xml:space="preserve"> use </w:t>
+      </w:r>
+      <w:proofErr w:type="spellStart"/>
+      <w:r>
+        <w:t>raycast</w:t>
+      </w:r>
+      <w:proofErr w:type="spellEnd"/>
+      <w:r>
+        <w:t>?</w:t>
+      </w:r>
     </w:p>
     <w:p>
       <w:r>
         <w:t>Scores for collectibles, fix trigger Code.</w:t>
       </w:r>
+    </w:p>
+    <w:p>
+      <w:r>
+        <w:t>Fix falling off to death</w:t>
+      </w:r>
+    </w:p>
+    <w:p/>
+    <w:p>
+      <w:r>
+        <w:t>If key is trigger</w:t>
+      </w:r>
+      <w:r>
+        <w:t>ed, key is teleported to beside the door. If has key, destroyed, and door opened. Signboard gone?</w:t>
+      </w:r>
+      <w:bookmarkStart w:id="0" w:name="_GoBack"/>
+      <w:bookmarkEnd w:id="0"/>
     </w:p>
     <w:p/>
     <w:sectPr>

</xml_diff>